<commit_message>
Database Projects E Operations v1
</commit_message>
<xml_diff>
--- a/Sprint 1/Data Intelligence/Perguntas Executivas.docx
+++ b/Sprint 1/Data Intelligence/Perguntas Executivas.docx
@@ -4,29 +4,532 @@
   <w:body>
     <w:p>
       <w:pPr>
-        <w:rPr>
-          <w:rFonts w:ascii="Arial" w:hAnsi="Arial" w:cs="Arial"/>
-          <w:sz w:val="56"/>
-          <w:szCs w:val="56"/>
-        </w:rPr>
-      </w:pPr>
-      <w:r>
-        <w:rPr>
-          <w:rFonts w:ascii="Arial" w:hAnsi="Arial" w:cs="Arial"/>
-          <w:sz w:val="56"/>
-          <w:szCs w:val="56"/>
-        </w:rPr>
+        <w:jc w:val="center"/>
+        <w:rPr>
+          <w:rFonts w:ascii="Arial" w:hAnsi="Arial" w:cs="Arial"/>
+          <w:b/>
+          <w:bCs/>
+          <w:sz w:val="24"/>
+          <w:szCs w:val="24"/>
+        </w:rPr>
+      </w:pPr>
+      <w:r>
+        <w:rPr>
+          <w:rFonts w:ascii="Arial" w:hAnsi="Arial" w:cs="Arial"/>
+          <w:b/>
+          <w:bCs/>
+          <w:sz w:val="24"/>
+          <w:szCs w:val="24"/>
+        </w:rPr>
+        <w:t>FIAP – FACULDADE DE INFORMÁTICA E ADMINISTRAÇÃO PAULISTA</w:t>
+      </w:r>
+    </w:p>
+    <w:p>
+      <w:pPr>
+        <w:jc w:val="center"/>
+        <w:rPr>
+          <w:rFonts w:ascii="Arial" w:hAnsi="Arial" w:cs="Arial"/>
+          <w:b/>
+          <w:bCs/>
+          <w:sz w:val="24"/>
+          <w:szCs w:val="24"/>
+        </w:rPr>
+      </w:pPr>
+      <w:r>
+        <w:rPr>
+          <w:rFonts w:ascii="Arial" w:hAnsi="Arial" w:cs="Arial"/>
+          <w:b/>
+          <w:bCs/>
+          <w:sz w:val="24"/>
+          <w:szCs w:val="24"/>
+        </w:rPr>
+        <w:t>Banco de Dados (Data Science, Big Data e BI) – 2TBDR</w:t>
+      </w:r>
+    </w:p>
+    <w:p>
+      <w:pPr>
+        <w:jc w:val="center"/>
+        <w:rPr>
+          <w:rFonts w:ascii="Arial" w:hAnsi="Arial" w:cs="Arial"/>
+          <w:b/>
+          <w:bCs/>
+          <w:sz w:val="24"/>
+          <w:szCs w:val="24"/>
+        </w:rPr>
+      </w:pPr>
+    </w:p>
+    <w:p>
+      <w:pPr>
+        <w:jc w:val="center"/>
+        <w:rPr>
+          <w:rFonts w:ascii="Arial" w:hAnsi="Arial" w:cs="Arial"/>
+          <w:b/>
+          <w:bCs/>
+          <w:sz w:val="24"/>
+          <w:szCs w:val="24"/>
+        </w:rPr>
+      </w:pPr>
+    </w:p>
+    <w:p>
+      <w:pPr>
+        <w:jc w:val="center"/>
+        <w:rPr>
+          <w:rFonts w:ascii="Arial" w:hAnsi="Arial" w:cs="Arial"/>
+          <w:b/>
+          <w:bCs/>
+          <w:sz w:val="24"/>
+          <w:szCs w:val="24"/>
+        </w:rPr>
+      </w:pPr>
+    </w:p>
+    <w:p>
+      <w:pPr>
+        <w:jc w:val="center"/>
+        <w:rPr>
+          <w:rFonts w:ascii="Arial" w:hAnsi="Arial" w:cs="Arial"/>
+          <w:b/>
+          <w:bCs/>
+          <w:sz w:val="24"/>
+          <w:szCs w:val="24"/>
+        </w:rPr>
+      </w:pPr>
+    </w:p>
+    <w:p>
+      <w:pPr>
+        <w:jc w:val="center"/>
+        <w:rPr>
+          <w:rFonts w:ascii="Arial" w:hAnsi="Arial" w:cs="Arial"/>
+          <w:sz w:val="24"/>
+          <w:szCs w:val="24"/>
+        </w:rPr>
+      </w:pPr>
+      <w:r>
+        <w:rPr>
+          <w:rFonts w:ascii="Arial" w:hAnsi="Arial" w:cs="Arial"/>
+          <w:sz w:val="24"/>
+          <w:szCs w:val="24"/>
+        </w:rPr>
+        <w:t>BRUNO BIANCCHI – RM 84351</w:t>
+      </w:r>
+    </w:p>
+    <w:p>
+      <w:pPr>
+        <w:jc w:val="center"/>
+        <w:rPr>
+          <w:rFonts w:ascii="Arial" w:hAnsi="Arial" w:cs="Arial"/>
+          <w:sz w:val="24"/>
+          <w:szCs w:val="24"/>
+        </w:rPr>
+      </w:pPr>
+      <w:r>
+        <w:rPr>
+          <w:rFonts w:ascii="Arial" w:hAnsi="Arial" w:cs="Arial"/>
+          <w:sz w:val="24"/>
+          <w:szCs w:val="24"/>
+        </w:rPr>
+        <w:t>LUIS HENRIQUE CALDAS ALTERO – RM 88670</w:t>
+      </w:r>
+    </w:p>
+    <w:p>
+      <w:pPr>
+        <w:jc w:val="center"/>
+        <w:rPr>
+          <w:rFonts w:ascii="Arial" w:hAnsi="Arial" w:cs="Arial"/>
+          <w:sz w:val="24"/>
+          <w:szCs w:val="24"/>
+        </w:rPr>
+      </w:pPr>
+      <w:r>
+        <w:rPr>
+          <w:rFonts w:ascii="Arial" w:hAnsi="Arial" w:cs="Arial"/>
+          <w:sz w:val="24"/>
+          <w:szCs w:val="24"/>
+        </w:rPr>
+        <w:t>PEDRO GUILHERME POLLONI BARRETO - RM 88964</w:t>
+      </w:r>
+    </w:p>
+    <w:p>
+      <w:pPr>
+        <w:jc w:val="center"/>
+        <w:rPr>
+          <w:rFonts w:ascii="Arial" w:hAnsi="Arial" w:cs="Arial"/>
+          <w:sz w:val="24"/>
+          <w:szCs w:val="24"/>
+          <w:lang w:val="en-US"/>
+        </w:rPr>
+      </w:pPr>
+      <w:r>
+        <w:rPr>
+          <w:rFonts w:ascii="Arial" w:hAnsi="Arial" w:cs="Arial"/>
+          <w:sz w:val="24"/>
+          <w:szCs w:val="24"/>
+          <w:lang w:val="en-US"/>
+        </w:rPr>
+        <w:t>VITOR LAMPRECHT – RM 86691</w:t>
+      </w:r>
+    </w:p>
+    <w:p>
+      <w:pPr>
+        <w:jc w:val="center"/>
+        <w:rPr>
+          <w:rFonts w:ascii="Arial" w:hAnsi="Arial" w:cs="Arial"/>
+          <w:b/>
+          <w:bCs/>
+          <w:sz w:val="24"/>
+          <w:szCs w:val="24"/>
+          <w:lang w:val="en-US"/>
+        </w:rPr>
+      </w:pPr>
+    </w:p>
+    <w:p>
+      <w:pPr>
+        <w:jc w:val="center"/>
+        <w:rPr>
+          <w:rFonts w:ascii="Arial" w:hAnsi="Arial" w:cs="Arial"/>
+          <w:b/>
+          <w:bCs/>
+          <w:sz w:val="24"/>
+          <w:szCs w:val="24"/>
+          <w:lang w:val="en-US"/>
+        </w:rPr>
+      </w:pPr>
+    </w:p>
+    <w:p>
+      <w:pPr>
+        <w:jc w:val="center"/>
+        <w:rPr>
+          <w:rFonts w:ascii="Arial" w:hAnsi="Arial" w:cs="Arial"/>
+          <w:b/>
+          <w:bCs/>
+          <w:sz w:val="24"/>
+          <w:szCs w:val="24"/>
+          <w:lang w:val="en-US"/>
+        </w:rPr>
+      </w:pPr>
+    </w:p>
+    <w:p>
+      <w:pPr>
+        <w:jc w:val="center"/>
+        <w:rPr>
+          <w:rFonts w:ascii="Arial" w:eastAsiaTheme="minorEastAsia" w:hAnsi="Arial" w:cs="Arial"/>
+          <w:b/>
+          <w:bCs/>
+          <w:sz w:val="24"/>
+          <w:szCs w:val="24"/>
+          <w:lang w:val="en-US"/>
+        </w:rPr>
+      </w:pPr>
+    </w:p>
+    <w:p>
+      <w:pPr>
+        <w:jc w:val="center"/>
+        <w:rPr>
+          <w:rFonts w:ascii="Arial" w:eastAsiaTheme="minorEastAsia" w:hAnsi="Arial" w:cs="Arial"/>
+          <w:b/>
+          <w:bCs/>
+          <w:sz w:val="24"/>
+          <w:szCs w:val="24"/>
+          <w:lang w:val="en-US"/>
+        </w:rPr>
+      </w:pPr>
+    </w:p>
+    <w:p>
+      <w:pPr>
+        <w:jc w:val="center"/>
+        <w:rPr>
+          <w:rFonts w:ascii="Arial" w:eastAsiaTheme="minorEastAsia" w:hAnsi="Arial" w:cs="Arial"/>
+          <w:b/>
+          <w:bCs/>
+          <w:color w:val="000000" w:themeColor="text1"/>
+          <w:sz w:val="24"/>
+          <w:szCs w:val="24"/>
+          <w:lang w:val="en-US"/>
+        </w:rPr>
+      </w:pPr>
+    </w:p>
+    <w:p>
+      <w:pPr>
+        <w:jc w:val="center"/>
+        <w:rPr>
+          <w:rFonts w:ascii="Arial" w:eastAsiaTheme="minorEastAsia" w:hAnsi="Arial" w:cs="Arial"/>
+          <w:b/>
+          <w:bCs/>
+          <w:color w:val="000000" w:themeColor="text1"/>
+          <w:sz w:val="24"/>
+          <w:szCs w:val="24"/>
+          <w:lang w:val="en-US"/>
+        </w:rPr>
+      </w:pPr>
+    </w:p>
+    <w:p>
+      <w:pPr>
+        <w:jc w:val="center"/>
+        <w:rPr>
+          <w:rFonts w:ascii="Arial" w:eastAsiaTheme="minorEastAsia" w:hAnsi="Arial" w:cs="Arial"/>
+          <w:b/>
+          <w:bCs/>
+          <w:color w:val="000000" w:themeColor="text1"/>
+          <w:sz w:val="24"/>
+          <w:szCs w:val="24"/>
+          <w:lang w:val="en-US"/>
+        </w:rPr>
+      </w:pPr>
+    </w:p>
+    <w:p>
+      <w:pPr>
+        <w:jc w:val="center"/>
+        <w:rPr>
+          <w:rFonts w:ascii="Arial" w:eastAsiaTheme="minorEastAsia" w:hAnsi="Arial" w:cs="Arial"/>
+          <w:b/>
+          <w:bCs/>
+          <w:color w:val="000000" w:themeColor="text1"/>
+          <w:sz w:val="24"/>
+          <w:szCs w:val="24"/>
+          <w:lang w:val="en-US"/>
+        </w:rPr>
+      </w:pPr>
+    </w:p>
+    <w:p>
+      <w:pPr>
+        <w:jc w:val="center"/>
+        <w:rPr>
+          <w:rFonts w:ascii="Arial" w:eastAsiaTheme="minorEastAsia" w:hAnsi="Arial" w:cs="Arial"/>
+          <w:b/>
+          <w:bCs/>
+          <w:color w:val="000000" w:themeColor="text1"/>
+          <w:sz w:val="28"/>
+          <w:szCs w:val="28"/>
+        </w:rPr>
+      </w:pPr>
+      <w:proofErr w:type="spellStart"/>
+      <w:r>
+        <w:rPr>
+          <w:rFonts w:ascii="Arial" w:eastAsiaTheme="minorEastAsia" w:hAnsi="Arial" w:cs="Arial"/>
+          <w:b/>
+          <w:bCs/>
+          <w:color w:val="000000" w:themeColor="text1"/>
+          <w:sz w:val="28"/>
+          <w:szCs w:val="28"/>
+        </w:rPr>
+        <w:t>Database</w:t>
+      </w:r>
+      <w:proofErr w:type="spellEnd"/>
+      <w:r>
+        <w:rPr>
+          <w:rFonts w:ascii="Arial" w:eastAsiaTheme="minorEastAsia" w:hAnsi="Arial" w:cs="Arial"/>
+          <w:b/>
+          <w:bCs/>
+          <w:color w:val="000000" w:themeColor="text1"/>
+          <w:sz w:val="28"/>
+          <w:szCs w:val="28"/>
+        </w:rPr>
+        <w:t xml:space="preserve"> </w:t>
+      </w:r>
+      <w:proofErr w:type="spellStart"/>
+      <w:r>
+        <w:rPr>
+          <w:rFonts w:ascii="Arial" w:eastAsiaTheme="minorEastAsia" w:hAnsi="Arial" w:cs="Arial"/>
+          <w:b/>
+          <w:bCs/>
+          <w:color w:val="000000" w:themeColor="text1"/>
+          <w:sz w:val="28"/>
+          <w:szCs w:val="28"/>
+        </w:rPr>
+        <w:t>Projects</w:t>
+      </w:r>
+      <w:proofErr w:type="spellEnd"/>
+      <w:r>
+        <w:rPr>
+          <w:rFonts w:ascii="Arial" w:eastAsiaTheme="minorEastAsia" w:hAnsi="Arial" w:cs="Arial"/>
+          <w:b/>
+          <w:bCs/>
+          <w:color w:val="000000" w:themeColor="text1"/>
+          <w:sz w:val="28"/>
+          <w:szCs w:val="28"/>
+        </w:rPr>
+        <w:t xml:space="preserve"> E </w:t>
+      </w:r>
+      <w:proofErr w:type="spellStart"/>
+      <w:r>
+        <w:rPr>
+          <w:rFonts w:ascii="Arial" w:eastAsiaTheme="minorEastAsia" w:hAnsi="Arial" w:cs="Arial"/>
+          <w:b/>
+          <w:bCs/>
+          <w:color w:val="000000" w:themeColor="text1"/>
+          <w:sz w:val="28"/>
+          <w:szCs w:val="28"/>
+        </w:rPr>
+        <w:t>Operations</w:t>
+      </w:r>
+      <w:proofErr w:type="spellEnd"/>
+      <w:r>
+        <w:rPr>
+          <w:rFonts w:ascii="Arial" w:eastAsiaTheme="minorEastAsia" w:hAnsi="Arial" w:cs="Arial"/>
+          <w:b/>
+          <w:bCs/>
+          <w:color w:val="000000" w:themeColor="text1"/>
+          <w:sz w:val="28"/>
+          <w:szCs w:val="28"/>
+        </w:rPr>
+        <w:t xml:space="preserve"> – PATRÍCIA MAURA ANGELINI</w:t>
+      </w:r>
+    </w:p>
+    <w:p>
+      <w:pPr>
+        <w:jc w:val="center"/>
+        <w:rPr>
+          <w:rFonts w:ascii="Arial" w:hAnsi="Arial" w:cs="Arial"/>
+          <w:b/>
+          <w:bCs/>
+          <w:sz w:val="24"/>
+          <w:szCs w:val="24"/>
+        </w:rPr>
+      </w:pPr>
+    </w:p>
+    <w:p>
+      <w:pPr>
+        <w:jc w:val="center"/>
+        <w:rPr>
+          <w:rFonts w:ascii="Arial" w:hAnsi="Arial" w:cs="Arial"/>
+          <w:b/>
+          <w:bCs/>
+          <w:sz w:val="24"/>
+          <w:szCs w:val="24"/>
+        </w:rPr>
+      </w:pPr>
+    </w:p>
+    <w:p>
+      <w:pPr>
+        <w:jc w:val="center"/>
+        <w:rPr>
+          <w:rFonts w:ascii="Arial" w:hAnsi="Arial" w:cs="Arial"/>
+          <w:b/>
+          <w:bCs/>
+          <w:sz w:val="24"/>
+          <w:szCs w:val="24"/>
+        </w:rPr>
+      </w:pPr>
+    </w:p>
+    <w:p>
+      <w:pPr>
+        <w:jc w:val="center"/>
+        <w:rPr>
+          <w:rFonts w:ascii="Arial" w:hAnsi="Arial" w:cs="Arial"/>
+          <w:b/>
+          <w:bCs/>
+          <w:sz w:val="24"/>
+          <w:szCs w:val="24"/>
+        </w:rPr>
+      </w:pPr>
+    </w:p>
+    <w:p>
+      <w:pPr>
+        <w:jc w:val="center"/>
+        <w:rPr>
+          <w:rFonts w:ascii="Arial" w:hAnsi="Arial" w:cs="Arial"/>
+          <w:b/>
+          <w:bCs/>
+          <w:sz w:val="24"/>
+          <w:szCs w:val="24"/>
+        </w:rPr>
+      </w:pPr>
+    </w:p>
+    <w:p>
+      <w:pPr>
+        <w:rPr>
+          <w:rFonts w:ascii="Arial" w:hAnsi="Arial" w:cs="Arial"/>
+          <w:b/>
+          <w:bCs/>
+          <w:sz w:val="24"/>
+          <w:szCs w:val="24"/>
+        </w:rPr>
+      </w:pPr>
+    </w:p>
+    <w:p>
+      <w:pPr>
+        <w:jc w:val="center"/>
+        <w:rPr>
+          <w:rFonts w:ascii="Arial" w:hAnsi="Arial" w:cs="Arial"/>
+          <w:b/>
+          <w:bCs/>
+          <w:sz w:val="24"/>
+          <w:szCs w:val="24"/>
+        </w:rPr>
+      </w:pPr>
+    </w:p>
+    <w:p>
+      <w:pPr>
+        <w:jc w:val="center"/>
+        <w:rPr>
+          <w:rFonts w:ascii="Arial" w:hAnsi="Arial" w:cs="Arial"/>
+          <w:b/>
+          <w:bCs/>
+          <w:sz w:val="24"/>
+          <w:szCs w:val="24"/>
+        </w:rPr>
+      </w:pPr>
+    </w:p>
+    <w:p>
+      <w:pPr>
+        <w:jc w:val="center"/>
+        <w:rPr>
+          <w:rFonts w:ascii="Arial" w:hAnsi="Arial" w:cs="Arial"/>
+          <w:b/>
+          <w:bCs/>
+          <w:sz w:val="24"/>
+          <w:szCs w:val="24"/>
+        </w:rPr>
+      </w:pPr>
+      <w:r>
+        <w:rPr>
+          <w:rFonts w:ascii="Arial" w:hAnsi="Arial" w:cs="Arial"/>
+          <w:b/>
+          <w:bCs/>
+          <w:sz w:val="24"/>
+          <w:szCs w:val="24"/>
+        </w:rPr>
+        <w:t>São Paulo</w:t>
+      </w:r>
+    </w:p>
+    <w:p>
+      <w:pPr>
+        <w:jc w:val="center"/>
+        <w:rPr>
+          <w:rFonts w:ascii="Arial" w:hAnsi="Arial" w:cs="Arial"/>
+          <w:b/>
+          <w:bCs/>
+          <w:sz w:val="24"/>
+          <w:szCs w:val="24"/>
+        </w:rPr>
+      </w:pPr>
+      <w:r>
+        <w:rPr>
+          <w:rFonts w:ascii="Arial" w:hAnsi="Arial" w:cs="Arial"/>
+          <w:b/>
+          <w:bCs/>
+          <w:sz w:val="24"/>
+          <w:szCs w:val="24"/>
+        </w:rPr>
+        <w:t xml:space="preserve"> 2021</w:t>
+      </w:r>
+    </w:p>
+    <w:p>
+      <w:pPr>
+        <w:rPr>
+          <w:rFonts w:ascii="Arial" w:hAnsi="Arial" w:cs="Arial"/>
+          <w:sz w:val="32"/>
+          <w:szCs w:val="32"/>
+        </w:rPr>
+      </w:pPr>
+      <w:r>
+        <w:rPr>
+          <w:rFonts w:ascii="Arial" w:hAnsi="Arial" w:cs="Arial"/>
+          <w:sz w:val="32"/>
+          <w:szCs w:val="32"/>
+        </w:rPr>
+        <w:lastRenderedPageBreak/>
         <w:t>Perguntas Executivas</w:t>
       </w:r>
-    </w:p>
-    <w:p>
-      <w:pPr>
-        <w:rPr>
-          <w:rFonts w:ascii="Arial" w:hAnsi="Arial" w:cs="Arial"/>
-          <w:sz w:val="24"/>
-          <w:szCs w:val="24"/>
-        </w:rPr>
-      </w:pPr>
     </w:p>
     <w:p>
       <w:pPr>
@@ -69,23 +572,7 @@
           <w:sz w:val="24"/>
           <w:szCs w:val="24"/>
         </w:rPr>
-        <w:t xml:space="preserve">Qual idade possui o maior número de </w:t>
-      </w:r>
-      <w:r>
-        <w:rPr>
-          <w:rFonts w:ascii="Arial" w:hAnsi="Arial" w:cs="Arial"/>
-          <w:sz w:val="24"/>
-          <w:szCs w:val="24"/>
-        </w:rPr>
-        <w:t>contágios</w:t>
-      </w:r>
-      <w:r>
-        <w:rPr>
-          <w:rFonts w:ascii="Arial" w:hAnsi="Arial" w:cs="Arial"/>
-          <w:sz w:val="24"/>
-          <w:szCs w:val="24"/>
-        </w:rPr>
-        <w:t xml:space="preserve"> por Covid?</w:t>
+        <w:t>Qual idade possui o maior número de contágios por Covid?</w:t>
       </w:r>
     </w:p>
     <w:p>
@@ -107,23 +594,7 @@
           <w:sz w:val="24"/>
           <w:szCs w:val="24"/>
         </w:rPr>
-        <w:t xml:space="preserve">Qual o sexo que mais obteve </w:t>
-      </w:r>
-      <w:r>
-        <w:rPr>
-          <w:rFonts w:ascii="Arial" w:hAnsi="Arial" w:cs="Arial"/>
-          <w:sz w:val="24"/>
-          <w:szCs w:val="24"/>
-        </w:rPr>
-        <w:t>óbitos</w:t>
-      </w:r>
-      <w:r>
-        <w:rPr>
-          <w:rFonts w:ascii="Arial" w:hAnsi="Arial" w:cs="Arial"/>
-          <w:sz w:val="24"/>
-          <w:szCs w:val="24"/>
-        </w:rPr>
-        <w:t>?</w:t>
+        <w:t>Qual o sexo que mais obteve óbitos?</w:t>
       </w:r>
     </w:p>
     <w:p>
@@ -145,23 +616,7 @@
           <w:sz w:val="24"/>
           <w:szCs w:val="24"/>
         </w:rPr>
-        <w:t xml:space="preserve">Quantas pessoas </w:t>
-      </w:r>
-      <w:r>
-        <w:rPr>
-          <w:rFonts w:ascii="Arial" w:hAnsi="Arial" w:cs="Arial"/>
-          <w:sz w:val="24"/>
-          <w:szCs w:val="24"/>
-        </w:rPr>
-        <w:t>contraíram</w:t>
-      </w:r>
-      <w:r>
-        <w:rPr>
-          <w:rFonts w:ascii="Arial" w:hAnsi="Arial" w:cs="Arial"/>
-          <w:sz w:val="24"/>
-          <w:szCs w:val="24"/>
-        </w:rPr>
-        <w:t xml:space="preserve"> covid mesmo tomando a primeira/segunda/terceira dose?</w:t>
+        <w:t>Quantas pessoas contraíram covid mesmo tomando a primeira/segunda/terceira dose?</w:t>
       </w:r>
     </w:p>
     <w:p>

</xml_diff>